<commit_message>
Finalizó la administración de Arrendatarios
</commit_message>
<xml_diff>
--- a/Desarrollo de LosArbolesAdm.docx
+++ b/Desarrollo de LosArbolesAdm.docx
@@ -7,8 +7,13 @@
         <w:pStyle w:val="Ttulo"/>
       </w:pPr>
       <w:r>
-        <w:t>Desarrollo de LosArbolesAdm</w:t>
-      </w:r>
+        <w:t xml:space="preserve">Desarrollo de </w:t>
+      </w:r>
+      <w:proofErr w:type="spellStart"/>
+      <w:r>
+        <w:t>LosArbolesAdm</w:t>
+      </w:r>
+      <w:proofErr w:type="spellEnd"/>
     </w:p>
     <w:p/>
     <w:p/>
@@ -53,12 +58,14 @@
       <w:r>
         <w:t xml:space="preserve">Crear en el paquete vista  el paquete correspondiente a la funcionalidad a implementar. Ejemplo, si se está creando la funcionalidad de administración de arrendatarios, se debe crear el paquete: </w:t>
       </w:r>
+      <w:proofErr w:type="spellStart"/>
       <w:r>
         <w:rPr>
           <w:i/>
         </w:rPr>
         <w:t>com.spontecorp.losarboles.view.arrendatario</w:t>
       </w:r>
+      <w:proofErr w:type="spellEnd"/>
     </w:p>
     <w:p>
       <w:pPr>
@@ -72,8 +79,17 @@
         <w:t>Crear</w:t>
       </w:r>
       <w:r>
-        <w:t xml:space="preserve"> en el paquete controller, la funcionalidad correspondiente. Ejemplo: </w:t>
-      </w:r>
+        <w:t xml:space="preserve"> en el paquete </w:t>
+      </w:r>
+      <w:proofErr w:type="spellStart"/>
+      <w:r>
+        <w:t>controller</w:t>
+      </w:r>
+      <w:proofErr w:type="spellEnd"/>
+      <w:r>
+        <w:t xml:space="preserve">, la funcionalidad correspondiente. Ejemplo: </w:t>
+      </w:r>
+      <w:proofErr w:type="spellStart"/>
       <w:r>
         <w:rPr>
           <w:i/>
@@ -84,7 +100,14 @@
         <w:rPr>
           <w:i/>
         </w:rPr>
-        <w:t xml:space="preserve">controller.arrendatario </w:t>
+        <w:t>controller.arrendatario</w:t>
+      </w:r>
+      <w:proofErr w:type="spellEnd"/>
+      <w:r>
+        <w:rPr>
+          <w:i/>
+        </w:rPr>
+        <w:t xml:space="preserve"> </w:t>
       </w:r>
     </w:p>
     <w:p>
@@ -102,16 +125,34 @@
         </w:numPr>
       </w:pPr>
       <w:r>
-        <w:t xml:space="preserve">En la vista se procede a crear el archivo fxml correspondiente, en este caso se llamará </w:t>
-      </w:r>
+        <w:t xml:space="preserve">En la vista se procede a crear el archivo </w:t>
+      </w:r>
+      <w:proofErr w:type="spellStart"/>
+      <w:r>
+        <w:t>fxml</w:t>
+      </w:r>
+      <w:proofErr w:type="spellEnd"/>
+      <w:r>
+        <w:t xml:space="preserve"> correspondiente, en este caso se llamará </w:t>
+      </w:r>
+      <w:proofErr w:type="spellStart"/>
       <w:r>
         <w:rPr>
           <w:i/>
         </w:rPr>
         <w:t>ArrendatarioAdmin.fxml</w:t>
       </w:r>
-      <w:r>
-        <w:t xml:space="preserve">. Este proceso solicita el nombre de la clase controller de esta vista, le colocamos el nombre </w:t>
+      <w:proofErr w:type="spellEnd"/>
+      <w:r>
+        <w:t xml:space="preserve">. Este proceso solicita el nombre de la clase </w:t>
+      </w:r>
+      <w:proofErr w:type="spellStart"/>
+      <w:r>
+        <w:t>controller</w:t>
+      </w:r>
+      <w:proofErr w:type="spellEnd"/>
+      <w:r>
+        <w:t xml:space="preserve"> de esta vista, le colocamos el nombre </w:t>
       </w:r>
       <w:r>
         <w:rPr>
@@ -140,6 +181,7 @@
       <w:r>
         <w:t xml:space="preserve"> </w:t>
       </w:r>
+      <w:proofErr w:type="spellStart"/>
       <w:r>
         <w:rPr>
           <w:i/>
@@ -152,6 +194,7 @@
         </w:rPr>
         <w:t>controller.arrendatario</w:t>
       </w:r>
+      <w:proofErr w:type="spellEnd"/>
       <w:r>
         <w:t xml:space="preserve">, además solicitará el archivo de estilos que se usará, para ello apuntamos a nuestro archivo </w:t>
       </w:r>
@@ -172,7 +215,15 @@
         </w:numPr>
       </w:pPr>
       <w:r>
-        <w:t xml:space="preserve">Abrir en Netbeans la clase entidad correspondiente. Ejemplo: </w:t>
+        <w:t xml:space="preserve">Abrir en </w:t>
+      </w:r>
+      <w:proofErr w:type="spellStart"/>
+      <w:r>
+        <w:t>Netbeans</w:t>
+      </w:r>
+      <w:proofErr w:type="spellEnd"/>
+      <w:r>
+        <w:t xml:space="preserve"> la clase entidad correspondiente. Ejemplo: </w:t>
       </w:r>
       <w:r>
         <w:rPr>
@@ -183,6 +234,7 @@
       <w:r>
         <w:t xml:space="preserve">, estas clases se encuentra en el paquete </w:t>
       </w:r>
+      <w:proofErr w:type="spellStart"/>
       <w:r>
         <w:rPr>
           <w:i/>
@@ -195,6 +247,7 @@
         </w:rPr>
         <w:t>model</w:t>
       </w:r>
+      <w:proofErr w:type="spellEnd"/>
     </w:p>
     <w:p>
       <w:pPr>
@@ -210,8 +263,17 @@
         </w:numPr>
       </w:pPr>
       <w:r>
-        <w:t xml:space="preserve">Se debe crear la clase que hará de binding de datos con el modelo y la vista, para ello en el paquete </w:t>
-      </w:r>
+        <w:t xml:space="preserve">Se debe crear la clase que hará de </w:t>
+      </w:r>
+      <w:proofErr w:type="spellStart"/>
+      <w:r>
+        <w:t>binding</w:t>
+      </w:r>
+      <w:proofErr w:type="spellEnd"/>
+      <w:r>
+        <w:t xml:space="preserve"> de datos con el modelo y la vista, para ello en el paquete </w:t>
+      </w:r>
+      <w:proofErr w:type="spellStart"/>
       <w:r>
         <w:rPr>
           <w:i/>
@@ -228,7 +290,14 @@
         <w:rPr>
           <w:i/>
         </w:rPr>
-        <w:t>.dataFx , se procede a c</w:t>
+        <w:t>.dataFx</w:t>
+      </w:r>
+      <w:proofErr w:type="spellEnd"/>
+      <w:r>
+        <w:rPr>
+          <w:i/>
+        </w:rPr>
+        <w:t xml:space="preserve"> , se procede a c</w:t>
       </w:r>
       <w:r>
         <w:t>rear una nueva clase Java</w:t>
@@ -236,12 +305,14 @@
       <w:r>
         <w:t xml:space="preserve">, cuyo nombre debe ser el mismo de la entidad pero con el sufijo </w:t>
       </w:r>
+      <w:proofErr w:type="spellStart"/>
       <w:r>
         <w:rPr>
           <w:i/>
         </w:rPr>
         <w:t>Fx</w:t>
       </w:r>
+      <w:proofErr w:type="spellEnd"/>
       <w:r>
         <w:rPr>
           <w:i/>
@@ -274,24 +345,29 @@
       <w:r>
         <w:t xml:space="preserve">Se crean en la nueva clase los campos </w:t>
       </w:r>
+      <w:proofErr w:type="spellStart"/>
       <w:r>
         <w:rPr>
           <w:i/>
         </w:rPr>
         <w:t>Property</w:t>
       </w:r>
+      <w:proofErr w:type="spellEnd"/>
       <w:r>
         <w:t xml:space="preserve"> que apunten a la vista, por razones de comodidad la mayoría de ellos son de tipo </w:t>
       </w:r>
+      <w:proofErr w:type="spellStart"/>
       <w:r>
         <w:rPr>
           <w:i/>
         </w:rPr>
         <w:t>SimpleStringProperty</w:t>
       </w:r>
+      <w:proofErr w:type="spellEnd"/>
       <w:r>
         <w:t xml:space="preserve">. Como por ejemplo: </w:t>
       </w:r>
+      <w:proofErr w:type="spellStart"/>
       <w:r>
         <w:rPr>
           <w:i/>
@@ -302,8 +378,23 @@
         <w:rPr>
           <w:i/>
         </w:rPr>
-        <w:t>Property, apellidoProperty</w:t>
-      </w:r>
+        <w:t>Property</w:t>
+      </w:r>
+      <w:proofErr w:type="spellEnd"/>
+      <w:r>
+        <w:rPr>
+          <w:i/>
+        </w:rPr>
+        <w:t xml:space="preserve">, </w:t>
+      </w:r>
+      <w:proofErr w:type="spellStart"/>
+      <w:r>
+        <w:rPr>
+          <w:i/>
+        </w:rPr>
+        <w:t>apellidoProperty</w:t>
+      </w:r>
+      <w:proofErr w:type="spellEnd"/>
       <w:r>
         <w:t xml:space="preserve">, etc. Cada uno de ellos debe corresponder con su equivalente en la clase entidad. Ejemplo, si en la entidad el campo se llama </w:t>
       </w:r>
@@ -319,21 +410,25 @@
       <w:r>
         <w:t xml:space="preserve"> en la clase </w:t>
       </w:r>
+      <w:proofErr w:type="spellStart"/>
       <w:r>
         <w:rPr>
           <w:i/>
         </w:rPr>
         <w:t>Fx</w:t>
       </w:r>
+      <w:proofErr w:type="spellEnd"/>
       <w:r>
         <w:t xml:space="preserve"> se llamará </w:t>
       </w:r>
+      <w:proofErr w:type="spellStart"/>
       <w:r>
         <w:rPr>
           <w:i/>
         </w:rPr>
         <w:t>nombreProperty</w:t>
       </w:r>
+      <w:proofErr w:type="spellEnd"/>
       <w:r>
         <w:t>.</w:t>
       </w:r>
@@ -369,24 +464,28 @@
       <w:r>
         <w:t xml:space="preserve">Esta clase debe tener además de los campos </w:t>
       </w:r>
+      <w:proofErr w:type="spellStart"/>
       <w:r>
         <w:rPr>
           <w:i/>
         </w:rPr>
         <w:t>Property</w:t>
       </w:r>
+      <w:proofErr w:type="spellEnd"/>
       <w:r>
         <w:t xml:space="preserve">, debe tener un </w:t>
       </w:r>
       <w:r>
         <w:t xml:space="preserve">constructor, que asigne valor a todos esos campos. De esta manera se pueden crear los objetos </w:t>
       </w:r>
+      <w:proofErr w:type="spellStart"/>
       <w:r>
         <w:rPr>
           <w:i/>
         </w:rPr>
         <w:t>Property</w:t>
       </w:r>
+      <w:proofErr w:type="spellEnd"/>
       <w:r>
         <w:t>, al vuelo. Cada parámetro de inicialización debe ser del mismo tipo representado en la clase entidad correspondiente.</w:t>
       </w:r>
@@ -424,13 +523,45 @@
       </w:r>
       <w:r>
         <w:lastRenderedPageBreak/>
-        <w:t xml:space="preserve">convertir de int a String y viceversa. Estos métodos se sobrecargan y llevan el siguiente nombre </w:t>
-      </w:r>
-      <w:r>
-        <w:rPr>
-          <w:i/>
-        </w:rPr>
-        <w:t>parseStatusEntidad()</w:t>
+        <w:t xml:space="preserve">convertir de </w:t>
+      </w:r>
+      <w:proofErr w:type="spellStart"/>
+      <w:r>
+        <w:t>int</w:t>
+      </w:r>
+      <w:proofErr w:type="spellEnd"/>
+      <w:r>
+        <w:t xml:space="preserve"> a </w:t>
+      </w:r>
+      <w:proofErr w:type="spellStart"/>
+      <w:r>
+        <w:t>String</w:t>
+      </w:r>
+      <w:proofErr w:type="spellEnd"/>
+      <w:r>
+        <w:t xml:space="preserve"> y viceversa. Estos métodos se sobrecargan y llevan el siguiente nombre </w:t>
+      </w:r>
+      <w:proofErr w:type="spellStart"/>
+      <w:proofErr w:type="gramStart"/>
+      <w:r>
+        <w:rPr>
+          <w:i/>
+        </w:rPr>
+        <w:t>parseStatusEntidad</w:t>
+      </w:r>
+      <w:proofErr w:type="spellEnd"/>
+      <w:r>
+        <w:rPr>
+          <w:i/>
+        </w:rPr>
+        <w:t>(</w:t>
+      </w:r>
+      <w:proofErr w:type="gramEnd"/>
+      <w:r>
+        <w:rPr>
+          <w:i/>
+        </w:rPr>
+        <w:t>)</w:t>
       </w:r>
       <w:r>
         <w:t>, donde Entidad es el status correspondiente a la entidad a la que se le est</w:t>
@@ -453,7 +584,71 @@
         <w:ind w:left="708"/>
       </w:pPr>
       <w:r>
-        <w:t xml:space="preserve">Por último cada campo debe tener un método getter y setter, con la salvedad que el getter devuelve el tipo original declarado en la entidad y el setter recibe lo mismo. Ejemplo: si en la entidad el campo nombre era String, el getter retornará un String, que será el resultado de leer el valor del campo Property; y el setter recibirá como parámetro el valor String, lo que se hace es inicializar el campo Property con ese valor. No importa que los campos hayan sido declarados </w:t>
+        <w:t xml:space="preserve">Por último cada campo debe tener un método </w:t>
+      </w:r>
+      <w:proofErr w:type="spellStart"/>
+      <w:r>
+        <w:t>getter</w:t>
+      </w:r>
+      <w:proofErr w:type="spellEnd"/>
+      <w:r>
+        <w:t xml:space="preserve"> y setter, con la salvedad que el </w:t>
+      </w:r>
+      <w:proofErr w:type="spellStart"/>
+      <w:r>
+        <w:t>getter</w:t>
+      </w:r>
+      <w:proofErr w:type="spellEnd"/>
+      <w:r>
+        <w:t xml:space="preserve"> devuelve el tipo original declarado en la entidad y el setter recibe lo mismo. Ejemplo: si en la entidad el campo nombre era </w:t>
+      </w:r>
+      <w:proofErr w:type="spellStart"/>
+      <w:r>
+        <w:t>String</w:t>
+      </w:r>
+      <w:proofErr w:type="spellEnd"/>
+      <w:r>
+        <w:t xml:space="preserve">, el </w:t>
+      </w:r>
+      <w:proofErr w:type="spellStart"/>
+      <w:r>
+        <w:t>getter</w:t>
+      </w:r>
+      <w:proofErr w:type="spellEnd"/>
+      <w:r>
+        <w:t xml:space="preserve"> retornará un </w:t>
+      </w:r>
+      <w:proofErr w:type="spellStart"/>
+      <w:r>
+        <w:t>String</w:t>
+      </w:r>
+      <w:proofErr w:type="spellEnd"/>
+      <w:r>
+        <w:t xml:space="preserve">, que será el resultado de leer el valor del campo </w:t>
+      </w:r>
+      <w:proofErr w:type="spellStart"/>
+      <w:r>
+        <w:t>Property</w:t>
+      </w:r>
+      <w:proofErr w:type="spellEnd"/>
+      <w:r>
+        <w:t xml:space="preserve">; y el setter recibirá como parámetro el valor </w:t>
+      </w:r>
+      <w:proofErr w:type="spellStart"/>
+      <w:r>
+        <w:t>String</w:t>
+      </w:r>
+      <w:proofErr w:type="spellEnd"/>
+      <w:r>
+        <w:t xml:space="preserve">, lo que se hace es inicializar el campo </w:t>
+      </w:r>
+      <w:proofErr w:type="spellStart"/>
+      <w:r>
+        <w:t>Property</w:t>
+      </w:r>
+      <w:proofErr w:type="spellEnd"/>
+      <w:r>
+        <w:t xml:space="preserve"> con ese valor. No importa que los campos hayan sido declarados </w:t>
       </w:r>
       <w:r>
         <w:rPr>
@@ -480,7 +675,15 @@
         </w:numPr>
       </w:pPr>
       <w:r>
-        <w:t>En la clase controller (</w:t>
+        <w:t xml:space="preserve">En la clase </w:t>
+      </w:r>
+      <w:proofErr w:type="spellStart"/>
+      <w:r>
+        <w:t>controller</w:t>
+      </w:r>
+      <w:proofErr w:type="spellEnd"/>
+      <w:r>
+        <w:t xml:space="preserve"> (</w:t>
       </w:r>
       <w:r>
         <w:rPr>
@@ -498,13 +701,37 @@
         <w:t xml:space="preserve"> que </w:t>
       </w:r>
       <w:r>
-        <w:t>la clase binding está lista, se procede a declarar los campos en el controlador que tendrán acceso a la vista, específicamente a los datos de la tabla y sus columnas.</w:t>
+        <w:t xml:space="preserve">la clase </w:t>
+      </w:r>
+      <w:proofErr w:type="spellStart"/>
+      <w:r>
+        <w:t>binding</w:t>
+      </w:r>
+      <w:proofErr w:type="spellEnd"/>
+      <w:r>
+        <w:t xml:space="preserve"> está lista, se procede a declarar los campos en el controlador que tendrán acceso a la vista, específicamente a los datos de la tabla y sus columnas.</w:t>
       </w:r>
       <w:r>
         <w:t xml:space="preserve"> </w:t>
       </w:r>
       <w:r>
-        <w:t xml:space="preserve">Para la TableView, se debe declarar con el genérico correspondiente a la clase binding que representará sus datos. Por ejemplo, si vamos a representar datos de tipo </w:t>
+        <w:t xml:space="preserve">Para la </w:t>
+      </w:r>
+      <w:proofErr w:type="spellStart"/>
+      <w:r>
+        <w:t>TableView</w:t>
+      </w:r>
+      <w:proofErr w:type="spellEnd"/>
+      <w:r>
+        <w:t xml:space="preserve">, se debe declarar con el genérico correspondiente a la clase </w:t>
+      </w:r>
+      <w:proofErr w:type="spellStart"/>
+      <w:r>
+        <w:t>binding</w:t>
+      </w:r>
+      <w:proofErr w:type="spellEnd"/>
+      <w:r>
+        <w:t xml:space="preserve"> que representará sus datos. Por ejemplo, si vamos a representar datos de tipo </w:t>
       </w:r>
       <w:r>
         <w:rPr>
@@ -515,11 +742,33 @@
       <w:r>
         <w:t xml:space="preserve">, se debe declarar así: </w:t>
       </w:r>
-      <w:r>
-        <w:rPr>
-          <w:i/>
-        </w:rPr>
-        <w:t>TableView&lt;ArrendatarioFx&gt;</w:t>
+      <w:proofErr w:type="spellStart"/>
+      <w:r>
+        <w:rPr>
+          <w:i/>
+        </w:rPr>
+        <w:t>TableView</w:t>
+      </w:r>
+      <w:proofErr w:type="spellEnd"/>
+      <w:r>
+        <w:rPr>
+          <w:i/>
+        </w:rPr>
+        <w:t>&lt;</w:t>
+      </w:r>
+      <w:proofErr w:type="spellStart"/>
+      <w:r>
+        <w:rPr>
+          <w:i/>
+        </w:rPr>
+        <w:t>ArrendatarioFx</w:t>
+      </w:r>
+      <w:proofErr w:type="spellEnd"/>
+      <w:r>
+        <w:rPr>
+          <w:i/>
+        </w:rPr>
+        <w:t>&gt;</w:t>
       </w:r>
       <w:r>
         <w:rPr>
@@ -533,13 +782,65 @@
         <w:ind w:left="708"/>
       </w:pPr>
       <w:r>
-        <w:t xml:space="preserve">Para las columnas, y debido a que estamos haciendo binding, declaramos el tipo Fx y su correspondiente tipo en la entidad, de la manera siguiente: </w:t>
-      </w:r>
-      <w:r>
-        <w:rPr>
-          <w:i/>
-        </w:rPr>
-        <w:t>TableColumn&lt;ArrendatarioFx, String&gt;</w:t>
+        <w:t xml:space="preserve">Para las columnas, y debido a que estamos haciendo </w:t>
+      </w:r>
+      <w:proofErr w:type="spellStart"/>
+      <w:r>
+        <w:t>binding</w:t>
+      </w:r>
+      <w:proofErr w:type="spellEnd"/>
+      <w:r>
+        <w:t xml:space="preserve">, declaramos el tipo </w:t>
+      </w:r>
+      <w:proofErr w:type="spellStart"/>
+      <w:r>
+        <w:t>Fx</w:t>
+      </w:r>
+      <w:proofErr w:type="spellEnd"/>
+      <w:r>
+        <w:t xml:space="preserve"> y su correspondiente tipo en la entidad, de la manera siguiente: </w:t>
+      </w:r>
+      <w:proofErr w:type="spellStart"/>
+      <w:r>
+        <w:rPr>
+          <w:i/>
+        </w:rPr>
+        <w:t>TableColumn</w:t>
+      </w:r>
+      <w:proofErr w:type="spellEnd"/>
+      <w:r>
+        <w:rPr>
+          <w:i/>
+        </w:rPr>
+        <w:t>&lt;</w:t>
+      </w:r>
+      <w:proofErr w:type="spellStart"/>
+      <w:r>
+        <w:rPr>
+          <w:i/>
+        </w:rPr>
+        <w:t>ArrendatarioFx</w:t>
+      </w:r>
+      <w:proofErr w:type="spellEnd"/>
+      <w:r>
+        <w:rPr>
+          <w:i/>
+        </w:rPr>
+        <w:t xml:space="preserve">, </w:t>
+      </w:r>
+      <w:proofErr w:type="spellStart"/>
+      <w:r>
+        <w:rPr>
+          <w:i/>
+        </w:rPr>
+        <w:t>String</w:t>
+      </w:r>
+      <w:proofErr w:type="spellEnd"/>
+      <w:r>
+        <w:rPr>
+          <w:i/>
+        </w:rPr>
+        <w:t>&gt;</w:t>
       </w:r>
     </w:p>
     <w:p>
@@ -547,7 +848,15 @@
         <w:ind w:left="708"/>
       </w:pPr>
       <w:r>
-        <w:t>Debemos declarar un objeto de tipo ObservableList, que nos permitirá llenar la tabla. La ventaja es que ya tenemos los datos “enlazados” con su correspondiente entidad.</w:t>
+        <w:t xml:space="preserve">Debemos declarar un objeto de tipo </w:t>
+      </w:r>
+      <w:proofErr w:type="spellStart"/>
+      <w:r>
+        <w:t>ObservableList</w:t>
+      </w:r>
+      <w:proofErr w:type="spellEnd"/>
+      <w:r>
+        <w:t>, que nos permitirá llenar la tabla. La ventaja es que ya tenemos los datos “enlazados” con su correspondiente entidad.</w:t>
       </w:r>
     </w:p>
     <w:p>
@@ -561,14 +870,24 @@
         <w:t>n</w:t>
       </w:r>
       <w:r>
-        <w:t xml:space="preserve"> declaramos el objeto facade, que nos permitirá interrelacionarnos con la base de datos, en el caso del ejemplo es </w:t>
-      </w:r>
+        <w:t xml:space="preserve"> declaramos el objeto </w:t>
+      </w:r>
+      <w:proofErr w:type="spellStart"/>
+      <w:r>
+        <w:t>facade</w:t>
+      </w:r>
+      <w:proofErr w:type="spellEnd"/>
+      <w:r>
+        <w:t xml:space="preserve">, que nos permitirá interrelacionarnos con la base de datos, en el caso del ejemplo es </w:t>
+      </w:r>
+      <w:proofErr w:type="spellStart"/>
       <w:r>
         <w:rPr>
           <w:i/>
         </w:rPr>
         <w:t>ArrendatarioFacade</w:t>
       </w:r>
+      <w:proofErr w:type="spellEnd"/>
       <w:r>
         <w:t>.</w:t>
       </w:r>
@@ -581,7 +900,15 @@
         <w:ind w:left="708"/>
       </w:pPr>
       <w:r>
-        <w:t>Opcionalmente se puede crear un objeto logger, para los casos que se desee usar.</w:t>
+        <w:t xml:space="preserve">Opcionalmente se puede crear un objeto </w:t>
+      </w:r>
+      <w:proofErr w:type="spellStart"/>
+      <w:r>
+        <w:t>logger</w:t>
+      </w:r>
+      <w:proofErr w:type="spellEnd"/>
+      <w:r>
+        <w:t>, para los casos que se desee usar.</w:t>
       </w:r>
     </w:p>
     <w:p>
@@ -591,17 +918,41 @@
       <w:r>
         <w:t xml:space="preserve">El método </w:t>
       </w:r>
-      <w:r>
-        <w:rPr>
-          <w:i/>
-        </w:rPr>
-        <w:t>initialize()</w:t>
+      <w:proofErr w:type="spellStart"/>
+      <w:proofErr w:type="gramStart"/>
+      <w:r>
+        <w:rPr>
+          <w:i/>
+        </w:rPr>
+        <w:t>initialize</w:t>
+      </w:r>
+      <w:proofErr w:type="spellEnd"/>
+      <w:r>
+        <w:rPr>
+          <w:i/>
+        </w:rPr>
+        <w:t>(</w:t>
+      </w:r>
+      <w:proofErr w:type="gramEnd"/>
+      <w:r>
+        <w:rPr>
+          <w:i/>
+        </w:rPr>
+        <w:t>)</w:t>
       </w:r>
       <w:r>
         <w:t xml:space="preserve"> </w:t>
       </w:r>
       <w:r>
-        <w:t xml:space="preserve">de la clase controller </w:t>
+        <w:t xml:space="preserve">de la clase </w:t>
+      </w:r>
+      <w:proofErr w:type="spellStart"/>
+      <w:r>
+        <w:t>controller</w:t>
+      </w:r>
+      <w:proofErr w:type="spellEnd"/>
+      <w:r>
+        <w:t xml:space="preserve"> </w:t>
       </w:r>
       <w:r>
         <w:t xml:space="preserve">se usa para colocar las condiciones iniciales de la vista, en nuestro caso es </w:t>
@@ -609,32 +960,58 @@
       <w:r>
         <w:t xml:space="preserve">llenar la tabla que mostrará los arrendatarios. Para ello debemos indicar que contendrá cada columna. Eso lo haremos </w:t>
       </w:r>
+      <w:proofErr w:type="spellStart"/>
       <w:r>
         <w:rPr>
           <w:i/>
         </w:rPr>
         <w:t>setCellValueFactory</w:t>
       </w:r>
+      <w:proofErr w:type="spellEnd"/>
       <w:r>
         <w:t xml:space="preserve"> de cada columna de la vista.</w:t>
       </w:r>
       <w:r>
         <w:t xml:space="preserve"> A la vez creamos un método llamado </w:t>
       </w:r>
-      <w:r>
-        <w:rPr>
-          <w:i/>
-        </w:rPr>
-        <w:t>loadEntityTable()</w:t>
+      <w:proofErr w:type="spellStart"/>
+      <w:proofErr w:type="gramStart"/>
+      <w:r>
+        <w:rPr>
+          <w:i/>
+        </w:rPr>
+        <w:t>loadEntityTable</w:t>
+      </w:r>
+      <w:proofErr w:type="spellEnd"/>
+      <w:r>
+        <w:rPr>
+          <w:i/>
+        </w:rPr>
+        <w:t>(</w:t>
+      </w:r>
+      <w:proofErr w:type="gramEnd"/>
+      <w:r>
+        <w:rPr>
+          <w:i/>
+        </w:rPr>
+        <w:t>)</w:t>
       </w:r>
       <w:r>
         <w:t xml:space="preserve">, en el caso nuestro sustituimos el valor de Entidad por Arrendatarios, de manera que quede </w:t>
       </w:r>
-      <w:r>
-        <w:rPr>
-          <w:i/>
-        </w:rPr>
-        <w:t>loadArrendatariosTable().</w:t>
+      <w:proofErr w:type="spellStart"/>
+      <w:r>
+        <w:rPr>
+          <w:i/>
+        </w:rPr>
+        <w:t>loadArrendatariosTable</w:t>
+      </w:r>
+      <w:proofErr w:type="spellEnd"/>
+      <w:r>
+        <w:rPr>
+          <w:i/>
+        </w:rPr>
+        <w:t>().</w:t>
       </w:r>
     </w:p>
     <w:p>
@@ -644,11 +1021,27 @@
       <w:r>
         <w:t xml:space="preserve">El método </w:t>
       </w:r>
-      <w:r>
-        <w:rPr>
-          <w:i/>
-        </w:rPr>
-        <w:t>loadArrendatariosTable()</w:t>
+      <w:proofErr w:type="spellStart"/>
+      <w:proofErr w:type="gramStart"/>
+      <w:r>
+        <w:rPr>
+          <w:i/>
+        </w:rPr>
+        <w:t>loadArrendatariosTable</w:t>
+      </w:r>
+      <w:proofErr w:type="spellEnd"/>
+      <w:r>
+        <w:rPr>
+          <w:i/>
+        </w:rPr>
+        <w:t>(</w:t>
+      </w:r>
+      <w:proofErr w:type="gramEnd"/>
+      <w:r>
+        <w:rPr>
+          <w:i/>
+        </w:rPr>
+        <w:t>)</w:t>
       </w:r>
       <w:r>
         <w:rPr>
@@ -660,7 +1053,23 @@
         <w:t xml:space="preserve">será usado para </w:t>
       </w:r>
       <w:r>
-        <w:t>recorrer una lista de los objetos traídos de la base de datos, usando la clase facade y con ellos popular la ObservableList anteriormente declarada e inicializada.</w:t>
+        <w:t xml:space="preserve">recorrer una lista de los objetos traídos de la base de datos, usando la clase </w:t>
+      </w:r>
+      <w:proofErr w:type="spellStart"/>
+      <w:r>
+        <w:t>facade</w:t>
+      </w:r>
+      <w:proofErr w:type="spellEnd"/>
+      <w:r>
+        <w:t xml:space="preserve"> y con ellos popular la </w:t>
+      </w:r>
+      <w:proofErr w:type="spellStart"/>
+      <w:r>
+        <w:t>ObservableList</w:t>
+      </w:r>
+      <w:proofErr w:type="spellEnd"/>
+      <w:r>
+        <w:t xml:space="preserve"> anteriormente declarada e inicializada.</w:t>
       </w:r>
     </w:p>
     <w:p>
@@ -668,7 +1077,23 @@
         <w:ind w:left="708"/>
       </w:pPr>
       <w:r>
-        <w:t>Opcionalmente es recomendable tener un método get para la ObservableList que contiene los datos, en caso que se necesite en otra parte del código.</w:t>
+        <w:t xml:space="preserve">Opcionalmente es recomendable tener un método </w:t>
+      </w:r>
+      <w:proofErr w:type="spellStart"/>
+      <w:r>
+        <w:t>get</w:t>
+      </w:r>
+      <w:proofErr w:type="spellEnd"/>
+      <w:r>
+        <w:t xml:space="preserve"> para la </w:t>
+      </w:r>
+      <w:proofErr w:type="spellStart"/>
+      <w:r>
+        <w:t>ObservableList</w:t>
+      </w:r>
+      <w:proofErr w:type="spellEnd"/>
+      <w:r>
+        <w:t xml:space="preserve"> que contiene los datos, en caso que se necesite en otra parte del código.</w:t>
       </w:r>
     </w:p>
     <w:p>
@@ -681,11 +1106,27 @@
       <w:r>
         <w:t xml:space="preserve">También debemos declarar los métodos que manejarán la acción de los botones que se encuentran en la vista. Por los momentos sólo los declararemos, y luego los implementaremos, esto para probar que vamos bien. Los métodos a implementar son: </w:t>
       </w:r>
-      <w:r>
-        <w:rPr>
-          <w:i/>
-        </w:rPr>
-        <w:t>handleAgregarButton()</w:t>
+      <w:proofErr w:type="spellStart"/>
+      <w:proofErr w:type="gramStart"/>
+      <w:r>
+        <w:rPr>
+          <w:i/>
+        </w:rPr>
+        <w:t>handleAgregarButton</w:t>
+      </w:r>
+      <w:proofErr w:type="spellEnd"/>
+      <w:r>
+        <w:rPr>
+          <w:i/>
+        </w:rPr>
+        <w:t>(</w:t>
+      </w:r>
+      <w:proofErr w:type="gramEnd"/>
+      <w:r>
+        <w:rPr>
+          <w:i/>
+        </w:rPr>
+        <w:t>)</w:t>
       </w:r>
       <w:r>
         <w:rPr>
@@ -693,20 +1134,36 @@
         </w:rPr>
         <w:t>,</w:t>
       </w:r>
-      <w:r>
-        <w:rPr>
-          <w:i/>
-        </w:rPr>
-        <w:t>handleEditarButton()</w:t>
+      <w:proofErr w:type="spellStart"/>
+      <w:r>
+        <w:rPr>
+          <w:i/>
+        </w:rPr>
+        <w:t>handleEditarButton</w:t>
+      </w:r>
+      <w:proofErr w:type="spellEnd"/>
+      <w:r>
+        <w:rPr>
+          <w:i/>
+        </w:rPr>
+        <w:t>()</w:t>
       </w:r>
       <w:r>
         <w:t xml:space="preserve"> y </w:t>
       </w:r>
-      <w:r>
-        <w:rPr>
-          <w:i/>
-        </w:rPr>
-        <w:t>handleInactivarButton()</w:t>
+      <w:proofErr w:type="spellStart"/>
+      <w:r>
+        <w:rPr>
+          <w:i/>
+        </w:rPr>
+        <w:t>handleInactivarButton</w:t>
+      </w:r>
+      <w:proofErr w:type="spellEnd"/>
+      <w:r>
+        <w:rPr>
+          <w:i/>
+        </w:rPr>
+        <w:t>()</w:t>
       </w:r>
       <w:r>
         <w:t>.</w:t>
@@ -738,11 +1195,27 @@
       <w:r>
         <w:t xml:space="preserve">, agregamos el método que nos permitirá activar esa vista cuando sea seleccionada en el menú. Ese método lo llamaremos </w:t>
       </w:r>
-      <w:r>
-        <w:rPr>
-          <w:i/>
-        </w:rPr>
-        <w:t>handleMenuArrendatarios()</w:t>
+      <w:proofErr w:type="spellStart"/>
+      <w:proofErr w:type="gramStart"/>
+      <w:r>
+        <w:rPr>
+          <w:i/>
+        </w:rPr>
+        <w:t>handleMenuArrendatarios</w:t>
+      </w:r>
+      <w:proofErr w:type="spellEnd"/>
+      <w:r>
+        <w:rPr>
+          <w:i/>
+        </w:rPr>
+        <w:t>(</w:t>
+      </w:r>
+      <w:proofErr w:type="gramEnd"/>
+      <w:r>
+        <w:rPr>
+          <w:i/>
+        </w:rPr>
+        <w:t>)</w:t>
       </w:r>
       <w:r>
         <w:t xml:space="preserve">. A la vez crearemos en la clase Utilidades, las constantes que nos permitirán direccionar la </w:t>
@@ -760,7 +1233,55 @@
         <w:ind w:left="708"/>
       </w:pPr>
       <w:r>
-        <w:t xml:space="preserve">Hay que asegurarse que en la vista hayamos colocado que ese menú va a ser manejado por el método que recién creamos. Para ello en la vista, usando el Scene Builder, seleccionamos el objeto menú correspondiente en la vista Hierarchy y en la pestaña Code colocamos el nombre del método en la casilla On Action. </w:t>
+        <w:t xml:space="preserve">Hay que asegurarse que en la vista hayamos colocado que ese menú va a ser manejado por el método que recién creamos. Para ello en la vista, usando el </w:t>
+      </w:r>
+      <w:proofErr w:type="spellStart"/>
+      <w:r>
+        <w:t>Scene</w:t>
+      </w:r>
+      <w:proofErr w:type="spellEnd"/>
+      <w:r>
+        <w:t xml:space="preserve"> </w:t>
+      </w:r>
+      <w:proofErr w:type="spellStart"/>
+      <w:r>
+        <w:t>Builder</w:t>
+      </w:r>
+      <w:proofErr w:type="spellEnd"/>
+      <w:r>
+        <w:t xml:space="preserve">, seleccionamos el objeto menú correspondiente en la vista </w:t>
+      </w:r>
+      <w:proofErr w:type="spellStart"/>
+      <w:r>
+        <w:t>Hierarchy</w:t>
+      </w:r>
+      <w:proofErr w:type="spellEnd"/>
+      <w:r>
+        <w:t xml:space="preserve"> y en la pestaña </w:t>
+      </w:r>
+      <w:proofErr w:type="spellStart"/>
+      <w:r>
+        <w:t>Code</w:t>
+      </w:r>
+      <w:proofErr w:type="spellEnd"/>
+      <w:r>
+        <w:t xml:space="preserve"> colocamos el nombre del método en la casilla </w:t>
+      </w:r>
+      <w:proofErr w:type="spellStart"/>
+      <w:r>
+        <w:t>On</w:t>
+      </w:r>
+      <w:proofErr w:type="spellEnd"/>
+      <w:r>
+        <w:t xml:space="preserve"> </w:t>
+      </w:r>
+      <w:proofErr w:type="spellStart"/>
+      <w:r>
+        <w:t>Action</w:t>
+      </w:r>
+      <w:proofErr w:type="spellEnd"/>
+      <w:r>
+        <w:t xml:space="preserve">. </w:t>
       </w:r>
     </w:p>
     <w:p>
@@ -768,7 +1289,15 @@
         <w:ind w:left="708"/>
       </w:pPr>
       <w:r>
-        <w:t>Ahora en Netbeans le damos Run al proyecto y debe aparecer nuestro sistema, y vamos al menú Ar</w:t>
+        <w:t xml:space="preserve">Ahora en </w:t>
+      </w:r>
+      <w:proofErr w:type="spellStart"/>
+      <w:r>
+        <w:t>Netbeans</w:t>
+      </w:r>
+      <w:proofErr w:type="spellEnd"/>
+      <w:r>
+        <w:t xml:space="preserve"> le damos Run al proyecto y debe aparecer nuestro sistema, y vamos al menú Ar</w:t>
       </w:r>
       <w:r>
         <w:t>r</w:t>
@@ -782,7 +1311,15 @@
         <w:ind w:left="708"/>
       </w:pPr>
       <w:r>
-        <w:t>Ahora vamos a darle la funcionalidad a los botones.</w:t>
+        <w:t xml:space="preserve">Ahora vamos a </w:t>
+      </w:r>
+      <w:proofErr w:type="gramStart"/>
+      <w:r>
+        <w:t>darle</w:t>
+      </w:r>
+      <w:proofErr w:type="gramEnd"/>
+      <w:r>
+        <w:t xml:space="preserve"> la funcionalidad a los botones.</w:t>
       </w:r>
     </w:p>
     <w:p>
@@ -796,35 +1333,79 @@
       <w:r>
         <w:t xml:space="preserve">En el paquete correspondiente, </w:t>
       </w:r>
-      <w:r>
-        <w:rPr>
-          <w:i/>
-        </w:rPr>
-        <w:t xml:space="preserve">com.spontecorp.losarboles.view.arrendatarios </w:t>
-      </w:r>
-      <w:r>
-        <w:t xml:space="preserve">en nuestro caso de ejemplo, creamos el archivo fxml que será la vista para agregar los objetos Arrendatario al sistema. Para ello creamos un nuevo archivo Empty FXML el cual llamaremos </w:t>
-      </w:r>
+      <w:proofErr w:type="spellStart"/>
+      <w:r>
+        <w:rPr>
+          <w:i/>
+        </w:rPr>
+        <w:t>com.spontecorp.losarboles.view.arrendatarios</w:t>
+      </w:r>
+      <w:proofErr w:type="spellEnd"/>
+      <w:r>
+        <w:rPr>
+          <w:i/>
+        </w:rPr>
+        <w:t xml:space="preserve"> </w:t>
+      </w:r>
+      <w:r>
+        <w:t xml:space="preserve">en nuestro caso de ejemplo, creamos el archivo </w:t>
+      </w:r>
+      <w:proofErr w:type="spellStart"/>
+      <w:r>
+        <w:t>fxml</w:t>
+      </w:r>
+      <w:proofErr w:type="spellEnd"/>
+      <w:r>
+        <w:t xml:space="preserve"> que será la vista para agregar los objetos Arrendatario al sistema. Para ello creamos un nuevo archivo </w:t>
+      </w:r>
+      <w:proofErr w:type="spellStart"/>
+      <w:r>
+        <w:t>Empty</w:t>
+      </w:r>
+      <w:proofErr w:type="spellEnd"/>
+      <w:r>
+        <w:t xml:space="preserve"> FXML el cual llamaremos </w:t>
+      </w:r>
+      <w:proofErr w:type="spellStart"/>
       <w:r>
         <w:rPr>
           <w:i/>
         </w:rPr>
         <w:t>ArrendatariosNuevoDialog</w:t>
       </w:r>
-      <w:r>
-        <w:t xml:space="preserve">, como controlador seleccionaremos la opción que nos presenta el Netbeans, pero lo colocaremos en el paquete correspondiente, que es </w:t>
-      </w:r>
+      <w:proofErr w:type="spellEnd"/>
+      <w:r>
+        <w:t xml:space="preserve">, como controlador seleccionaremos la opción que nos presenta el </w:t>
+      </w:r>
+      <w:proofErr w:type="spellStart"/>
+      <w:r>
+        <w:t>Netbeans</w:t>
+      </w:r>
+      <w:proofErr w:type="spellEnd"/>
+      <w:r>
+        <w:t xml:space="preserve">, pero lo colocaremos en el paquete correspondiente, que es </w:t>
+      </w:r>
+      <w:proofErr w:type="spellStart"/>
       <w:r>
         <w:rPr>
           <w:i/>
         </w:rPr>
         <w:t>com.spontecorp.losarboles.controller.arrendatario</w:t>
       </w:r>
+      <w:proofErr w:type="spellEnd"/>
       <w:r>
         <w:t xml:space="preserve">. </w:t>
       </w:r>
       <w:r>
-        <w:t xml:space="preserve">Como archivo css, seleccionamos nuestro archivo </w:t>
+        <w:t xml:space="preserve">Como archivo </w:t>
+      </w:r>
+      <w:proofErr w:type="spellStart"/>
+      <w:r>
+        <w:t>css</w:t>
+      </w:r>
+      <w:proofErr w:type="spellEnd"/>
+      <w:r>
+        <w:t xml:space="preserve">, seleccionamos nuestro archivo </w:t>
       </w:r>
       <w:r>
         <w:rPr>
@@ -841,19 +1422,202 @@
         <w:ind w:left="708"/>
       </w:pPr>
       <w:r>
-        <w:t xml:space="preserve">Primero trabajaremos con la vista. Para ello le damos doble al archivo fxml generado, de esa manera se abre automáticamente el Scene Buider y nos muestra un </w:t>
-      </w:r>
+        <w:t xml:space="preserve">Primero trabajaremos con la vista. Para ello le damos doble al archivo </w:t>
+      </w:r>
+      <w:proofErr w:type="spellStart"/>
+      <w:r>
+        <w:t>fxml</w:t>
+      </w:r>
+      <w:proofErr w:type="spellEnd"/>
+      <w:r>
+        <w:t xml:space="preserve"> generado, de esa manera se abre automáticamente el </w:t>
+      </w:r>
+      <w:proofErr w:type="spellStart"/>
+      <w:r>
+        <w:t>Scene</w:t>
+      </w:r>
+      <w:proofErr w:type="spellEnd"/>
+      <w:r>
+        <w:t xml:space="preserve"> </w:t>
+      </w:r>
+      <w:proofErr w:type="spellStart"/>
+      <w:r>
+        <w:t>Buider</w:t>
+      </w:r>
+      <w:proofErr w:type="spellEnd"/>
+      <w:r>
+        <w:t xml:space="preserve"> y nos muestra un </w:t>
+      </w:r>
+      <w:proofErr w:type="spellStart"/>
       <w:r>
         <w:rPr>
           <w:i/>
         </w:rPr>
         <w:t>AnchorPane</w:t>
       </w:r>
+      <w:proofErr w:type="spellEnd"/>
       <w:r>
         <w:t xml:space="preserve"> vacío.</w:t>
       </w:r>
       <w:r>
-        <w:t xml:space="preserve"> Se colocan todos los campos y los botones de Aceptar y Cancelar. Recordar que hay que identificar cada campo, ya que será la manera como el controller los pueda acceder.</w:t>
+        <w:t xml:space="preserve"> Se colocan todos los campos y los botones de Aceptar y Cancelar. Recordar que hay que identificar cada campo, ya que será la manera como el </w:t>
+      </w:r>
+      <w:proofErr w:type="spellStart"/>
+      <w:r>
+        <w:t>controller</w:t>
+      </w:r>
+      <w:proofErr w:type="spellEnd"/>
+      <w:r>
+        <w:t xml:space="preserve"> los pueda acceder.</w:t>
+      </w:r>
+    </w:p>
+    <w:p>
+      <w:pPr>
+        <w:ind w:left="708"/>
+      </w:pPr>
+      <w:r>
+        <w:t>Luego de haber hecho eso vamos al controlador de ese Dialogo.  Para ello primero creamos una clase abstracta que nos servirá tanto para el dialogo de crear como el de editar.</w:t>
+      </w:r>
+      <w:r>
+        <w:t xml:space="preserve"> Esa clase la llamaremos, para nuestro ejemplo: </w:t>
+      </w:r>
+      <w:r>
+        <w:rPr>
+          <w:i/>
+        </w:rPr>
+        <w:t>ArrendatariosDialogController.java</w:t>
+      </w:r>
+      <w:r>
+        <w:t xml:space="preserve"> </w:t>
+      </w:r>
+      <w:r>
+        <w:t xml:space="preserve">esta clase debe implementar la interface </w:t>
+      </w:r>
+      <w:proofErr w:type="spellStart"/>
+      <w:r>
+        <w:t>Inizializable</w:t>
+      </w:r>
+      <w:proofErr w:type="spellEnd"/>
+      <w:r>
+        <w:t>.</w:t>
+      </w:r>
+      <w:r>
+        <w:t xml:space="preserve"> </w:t>
+      </w:r>
+      <w:r>
+        <w:t>Co</w:t>
+      </w:r>
+      <w:r>
+        <w:t xml:space="preserve">n ella se inicializan los </w:t>
+      </w:r>
+      <w:proofErr w:type="spellStart"/>
+      <w:proofErr w:type="gramStart"/>
+      <w:r>
+        <w:t>ChoiceBox</w:t>
+      </w:r>
+      <w:proofErr w:type="spellEnd"/>
+      <w:r>
+        <w:t xml:space="preserve"> ,</w:t>
+      </w:r>
+      <w:proofErr w:type="gramEnd"/>
+      <w:r>
+        <w:t xml:space="preserve"> dos variables de control una tipo </w:t>
+      </w:r>
+      <w:proofErr w:type="spellStart"/>
+      <w:r>
+        <w:t>Stage</w:t>
+      </w:r>
+      <w:proofErr w:type="spellEnd"/>
+      <w:r>
+        <w:t xml:space="preserve">, llamada </w:t>
+      </w:r>
+      <w:proofErr w:type="spellStart"/>
+      <w:r>
+        <w:rPr>
+          <w:i/>
+        </w:rPr>
+        <w:t>dialogStage</w:t>
+      </w:r>
+      <w:proofErr w:type="spellEnd"/>
+      <w:r>
+        <w:t xml:space="preserve"> y una </w:t>
+      </w:r>
+      <w:proofErr w:type="spellStart"/>
+      <w:r>
+        <w:t>boolean</w:t>
+      </w:r>
+      <w:proofErr w:type="spellEnd"/>
+      <w:r>
+        <w:t xml:space="preserve"> llamada </w:t>
+      </w:r>
+      <w:proofErr w:type="spellStart"/>
+      <w:r>
+        <w:rPr>
+          <w:i/>
+        </w:rPr>
+        <w:t>okClicked</w:t>
+      </w:r>
+      <w:proofErr w:type="spellEnd"/>
+      <w:r>
+        <w:t>, que nos indicará si fue pulsado el botón Aceptar. Además hay que crear un objeto del tipo que se va a crear/editar, en este caso es de tipo Arrendatario.</w:t>
+      </w:r>
+    </w:p>
+    <w:p>
+      <w:pPr>
+        <w:ind w:left="708"/>
+      </w:pPr>
+      <w:r>
+        <w:t xml:space="preserve">Los métodos abstractos de esa clase serán </w:t>
+      </w:r>
+      <w:proofErr w:type="spellStart"/>
+      <w:proofErr w:type="gramStart"/>
+      <w:r>
+        <w:rPr>
+          <w:i/>
+        </w:rPr>
+        <w:t>isInputValid</w:t>
+      </w:r>
+      <w:proofErr w:type="spellEnd"/>
+      <w:r>
+        <w:rPr>
+          <w:i/>
+        </w:rPr>
+        <w:t>(</w:t>
+      </w:r>
+      <w:proofErr w:type="gramEnd"/>
+      <w:r>
+        <w:rPr>
+          <w:i/>
+        </w:rPr>
+        <w:t>)</w:t>
+      </w:r>
+      <w:r>
+        <w:rPr>
+          <w:i/>
+        </w:rPr>
+        <w:t xml:space="preserve"> </w:t>
+      </w:r>
+      <w:r>
+        <w:t xml:space="preserve">que devuelve un </w:t>
+      </w:r>
+      <w:proofErr w:type="spellStart"/>
+      <w:r>
+        <w:t>boolean</w:t>
+      </w:r>
+      <w:proofErr w:type="spellEnd"/>
+      <w:r>
+        <w:t>, para determinar</w:t>
+      </w:r>
+      <w:r>
+        <w:t xml:space="preserve"> si los campos fueron correctamente completados y el otro, es el método setter del objeto a crear, Arrendatario. Se hace así para que la clase concreta sea donde se use.</w:t>
+      </w:r>
+    </w:p>
+    <w:p>
+      <w:pPr>
+        <w:ind w:left="708"/>
+      </w:pPr>
+      <w:r>
+        <w:t>También se hace referencia a la acción del botón cancelar para cerrar los dialogos</w:t>
       </w:r>
       <w:bookmarkStart w:id="0" w:name="_GoBack"/>
       <w:bookmarkEnd w:id="0"/>
@@ -930,9 +1694,11 @@
           <w:pPr>
             <w:pStyle w:val="Piedepgina"/>
           </w:pPr>
+          <w:proofErr w:type="spellStart"/>
           <w:r>
             <w:t>LosArbolesAdm</w:t>
           </w:r>
+          <w:proofErr w:type="spellEnd"/>
         </w:p>
       </w:tc>
       <w:tc>

</xml_diff>